<commit_message>
some edits to the power point to share with nicole
</commit_message>
<xml_diff>
--- a/writing/drafts/working_draft.docx
+++ b/writing/drafts/working_draft.docx
@@ -2467,6 +2467,7 @@
         <w:jc w:val="both"/>
         <w:rPr>
           <w:rFonts w:ascii="Times New Roman" w:hAnsi="Times New Roman" w:cs="Times New Roman"/>
+          <w:color w:val="FF0000"/>
           <w:kern w:val="2"/>
           <w:sz w:val="24"/>
           <w:szCs w:val="24"/>
@@ -2476,6 +2477,7 @@
       <w:r>
         <w:rPr>
           <w:rFonts w:ascii="Times New Roman" w:hAnsi="Times New Roman" w:cs="Times New Roman"/>
+          <w:color w:val="FF0000"/>
           <w:kern w:val="2"/>
           <w:sz w:val="24"/>
           <w:szCs w:val="24"/>
@@ -2487,31 +2489,12 @@
         <w:rPr>
           <w:rFonts w:ascii="Times New Roman" w:hAnsi="Times New Roman" w:cs="Times New Roman"/>
           <w:bCs/>
-          <w:sz w:val="24"/>
-          <w:szCs w:val="24"/>
-          <w:lang w:eastAsia="zh-CN"/>
-        </w:rPr>
-        <w:t>We expect our modeled storms to remove smaller sediments, leaving larger alluvium behind for storms under a certain recurrence interval. We will compare modeled sediment size distributions with distributions we measured in Last Chance canyon by photosieving orthophotos generated with drone surveys</w:t>
-      </w:r>
-      <w:r>
-        <w:rPr>
-          <w:rFonts w:ascii="Times New Roman" w:hAnsi="Times New Roman" w:cs="Times New Roman"/>
-          <w:bCs/>
-          <w:sz w:val="24"/>
-          <w:szCs w:val="24"/>
-          <w:lang w:eastAsia="zh-CN"/>
-        </w:rPr>
-        <w:t>.</w:t>
-      </w:r>
-      <w:r>
-        <w:rPr>
-          <w:rFonts w:ascii="Times New Roman" w:hAnsi="Times New Roman" w:cs="Times New Roman"/>
-          <w:bCs/>
-          <w:sz w:val="24"/>
-          <w:szCs w:val="24"/>
-          <w:lang w:eastAsia="zh-CN"/>
-        </w:rPr>
-        <w:t xml:space="preserve"> This methodology will help elucidate how variance in storm characteristics affects sediment size distributions and alluvial residence times.</w:t>
+          <w:color w:val="FF0000"/>
+          <w:sz w:val="24"/>
+          <w:szCs w:val="24"/>
+          <w:lang w:eastAsia="zh-CN"/>
+        </w:rPr>
+        <w:t>We expect our modeled storms to remove smaller sediments, leaving larger alluvium behind for storms under a certain recurrence interval. We will compare modeled sediment size distributions with distributions we measured in Last Chance canyon by photosieving orthophotos generated with drone surveys. This methodology will help elucidate how variance in storm characteristics affects sediment size distributions and alluvial residence times.</w:t>
       </w:r>
     </w:p>
     <w:p>
@@ -2521,6 +2504,7 @@
         <w:jc w:val="both"/>
         <w:rPr>
           <w:rFonts w:ascii="Times New Roman" w:hAnsi="Times New Roman" w:cs="Times New Roman"/>
+          <w:color w:val="FF0000"/>
           <w:kern w:val="2"/>
           <w:sz w:val="24"/>
           <w:szCs w:val="24"/>
@@ -2530,77 +2514,19 @@
       <w:r>
         <w:rPr>
           <w:rFonts w:ascii="Times New Roman" w:hAnsi="Times New Roman" w:cs="Times New Roman"/>
-          <w:kern w:val="2"/>
-          <w:sz w:val="24"/>
-          <w:szCs w:val="24"/>
-          <w:lang w:eastAsia="zh-CN"/>
-        </w:rPr>
-        <w:t>To quantify the influence of storms on the time for landscape morphology to respond to the changes in sediment size, we measure the size of sediment in the channels and the recurrence interval required to remove sediments of differing sizes. We will determine the residence time of sediment necessary for the channel morphology to steepen to reflect the presence of alluvial armor. We seek to quantify a link between channel steepness and the residence time of large sediment armor. Variance in sediment size affects channel and landscape morphology (</w:t>
-      </w:r>
-      <w:r>
-        <w:rPr>
-          <w:rFonts w:ascii="Times New Roman" w:hAnsi="Times New Roman" w:cs="Times New Roman"/>
-          <w:kern w:val="2"/>
-          <w:sz w:val="24"/>
-          <w:szCs w:val="24"/>
-          <w:lang w:eastAsia="zh-CN"/>
-        </w:rPr>
-        <w:t>figure 4</w:t>
-      </w:r>
-      <w:r>
-        <w:rPr>
-          <w:rFonts w:ascii="Times New Roman" w:hAnsi="Times New Roman" w:cs="Times New Roman"/>
-          <w:kern w:val="2"/>
-          <w:sz w:val="24"/>
-          <w:szCs w:val="24"/>
-          <w:lang w:eastAsia="zh-CN"/>
-        </w:rPr>
-        <w:t>), and we will relate residence time in channel with degree of steepening. To validate our modeled results, we plan on comparing the landscape relief of bedrock armored with sediment of varying sizes (</w:t>
-      </w:r>
-      <w:r>
-        <w:rPr>
-          <w:rFonts w:ascii="Times New Roman" w:hAnsi="Times New Roman" w:cs="Times New Roman"/>
-          <w:kern w:val="2"/>
-          <w:sz w:val="24"/>
-          <w:szCs w:val="24"/>
-          <w:lang w:eastAsia="zh-CN"/>
-        </w:rPr>
-        <w:t>figure 5</w:t>
-      </w:r>
-      <w:r>
-        <w:rPr>
-          <w:rFonts w:ascii="Times New Roman" w:hAnsi="Times New Roman" w:cs="Times New Roman"/>
-          <w:kern w:val="2"/>
-          <w:sz w:val="24"/>
-          <w:szCs w:val="24"/>
-          <w:lang w:eastAsia="zh-CN"/>
-        </w:rPr>
-        <w:t>). We expect that sediment sourced from dolomite is large and competent enough (</w:t>
-      </w:r>
-      <w:r>
-        <w:rPr>
-          <w:rFonts w:ascii="Times New Roman" w:hAnsi="Times New Roman" w:cs="Times New Roman"/>
-          <w:kern w:val="2"/>
-          <w:sz w:val="24"/>
-          <w:szCs w:val="24"/>
-          <w:lang w:eastAsia="zh-CN"/>
-        </w:rPr>
-        <w:t>figure 6</w:t>
-      </w:r>
-      <w:r>
-        <w:rPr>
-          <w:rFonts w:ascii="Times New Roman" w:hAnsi="Times New Roman" w:cs="Times New Roman"/>
-          <w:kern w:val="2"/>
-          <w:sz w:val="24"/>
-          <w:szCs w:val="24"/>
-          <w:lang w:eastAsia="zh-CN"/>
-        </w:rPr>
-        <w:t xml:space="preserve">) to pin baselevel at channel sections above it. Furthermore, we will quantify the degree to which celerity in the steep </w:t>
+          <w:color w:val="FF0000"/>
+          <w:kern w:val="2"/>
+          <w:sz w:val="24"/>
+          <w:szCs w:val="24"/>
+          <w:lang w:eastAsia="zh-CN"/>
+        </w:rPr>
+        <w:t xml:space="preserve">To quantify the influence of storms on the time for landscape morphology to respond to the changes in sediment size, we measure the size of sediment in the channels and the recurrence interval required to remove sediments of differing sizes. We will determine the residence time of sediment necessary for the channel morphology to steepen to reflect the presence of alluvial armor. We seek to quantify a link between channel steepness and the residence time of large sediment armor. Variance in sediment size affects channel and landscape morphology (figure 4), and we will relate residence time in channel with degree of steepening. To validate our modeled results, we plan on comparing the landscape relief of bedrock armored with sediment of varying sizes (figure 5). We expect that sediment sourced from dolomite is large and competent enough (figure 6) to pin baselevel at channel sections above it. Furthermore, we will quantify the degree to which celerity in the steep </w:t>
       </w:r>
       <w:proofErr w:type="spellStart"/>
       <w:r>
         <w:rPr>
           <w:rFonts w:ascii="Times New Roman" w:hAnsi="Times New Roman" w:cs="Times New Roman"/>
+          <w:color w:val="FF0000"/>
           <w:kern w:val="2"/>
           <w:sz w:val="24"/>
           <w:szCs w:val="24"/>
@@ -2612,6 +2538,7 @@
       <w:r>
         <w:rPr>
           <w:rFonts w:ascii="Times New Roman" w:hAnsi="Times New Roman" w:cs="Times New Roman"/>
+          <w:color w:val="FF0000"/>
           <w:kern w:val="2"/>
           <w:sz w:val="24"/>
           <w:szCs w:val="24"/>
@@ -2622,18 +2549,43 @@
     </w:p>
     <w:p/>
     <w:p/>
-    <w:p/>
     <w:p>
-      <w:pPr>
-        <w:rPr>
-          <w:color w:val="FF0000"/>
-        </w:rPr>
-      </w:pPr>
-      <w:r>
-        <w:rPr>
-          <w:color w:val="FF0000"/>
-        </w:rPr>
-        <w:t xml:space="preserve"> </w:t>
+      <w:r>
+        <w:t>Citations</w:t>
+      </w:r>
+    </w:p>
+    <w:p>
+      <w:proofErr w:type="spellStart"/>
+      <w:r>
+        <w:t>Nativ</w:t>
+      </w:r>
+      <w:proofErr w:type="spellEnd"/>
+      <w:r>
+        <w:t xml:space="preserve">, R., </w:t>
+      </w:r>
+      <w:proofErr w:type="spellStart"/>
+      <w:r>
+        <w:t>Turowski</w:t>
+      </w:r>
+      <w:proofErr w:type="spellEnd"/>
+      <w:r>
+        <w:t xml:space="preserve">, J. M., Goren, L., </w:t>
+      </w:r>
+      <w:proofErr w:type="spellStart"/>
+      <w:r>
+        <w:t>Laronne</w:t>
+      </w:r>
+      <w:proofErr w:type="spellEnd"/>
+      <w:r>
+        <w:t xml:space="preserve">, J. B., &amp; </w:t>
+      </w:r>
+      <w:proofErr w:type="spellStart"/>
+      <w:r>
+        <w:t>Shyu</w:t>
+      </w:r>
+      <w:proofErr w:type="spellEnd"/>
+      <w:r>
+        <w:t>, J. B. H. (2022). Influence of rarely mobile boulders on channel width and slope: Theory and field application. Journal of Geophysical Research: Earth Surface, 127, e2021JF006537. https://doi.org/10.1029/2021JF006537</w:t>
       </w:r>
     </w:p>
     <w:sectPr>

</xml_diff>